<commit_message>
finish execrises in ch10
</commit_message>
<xml_diff>
--- a/第九周作业/20161616_丁子元_2班_第九周作业.docx
+++ b/第九周作业/20161616_丁子元_2班_第九周作业.docx
@@ -29,6 +29,80 @@
       </w:pPr>
       <w:r>
         <w:rPr>
+          <w:rFonts w:ascii="Microsoft YaHei UI" w:eastAsia="Microsoft YaHei UI" w:hAnsi="Microsoft YaHei UI"/>
+          <w:noProof/>
+          <w:sz w:val="24"/>
+          <w:szCs w:val="24"/>
+        </w:rPr>
+        <w:drawing>
+          <wp:inline distT="0" distB="0" distL="0" distR="0">
+            <wp:extent cx="3178989" cy="4239565"/>
+            <wp:effectExtent l="3175" t="0" r="5715" b="5715"/>
+            <wp:docPr id="1" name="图片 1" descr="C:\Users\anuding\Documents\Tencent Files\1093172147\FileRecv\MobileFile\1509778987717.jpg"/>
+            <wp:cNvGraphicFramePr>
+              <a:graphicFrameLocks xmlns:a="http://schemas.openxmlformats.org/drawingml/2006/main" noChangeAspect="1"/>
+            </wp:cNvGraphicFramePr>
+            <a:graphic xmlns:a="http://schemas.openxmlformats.org/drawingml/2006/main">
+              <a:graphicData uri="http://schemas.openxmlformats.org/drawingml/2006/picture">
+                <pic:pic xmlns:pic="http://schemas.openxmlformats.org/drawingml/2006/picture">
+                  <pic:nvPicPr>
+                    <pic:cNvPr id="0" name="Picture 1" descr="C:\Users\anuding\Documents\Tencent Files\1093172147\FileRecv\MobileFile\1509778987717.jpg"/>
+                    <pic:cNvPicPr>
+                      <a:picLocks noChangeAspect="1" noChangeArrowheads="1"/>
+                    </pic:cNvPicPr>
+                  </pic:nvPicPr>
+                  <pic:blipFill>
+                    <a:blip r:embed="rId6" cstate="print">
+                      <a:extLst>
+                        <a:ext uri="{28A0092B-C50C-407E-A947-70E740481C1C}">
+                          <a14:useLocalDpi xmlns:a14="http://schemas.microsoft.com/office/drawing/2010/main" val="0"/>
+                        </a:ext>
+                      </a:extLst>
+                    </a:blip>
+                    <a:srcRect/>
+                    <a:stretch>
+                      <a:fillRect/>
+                    </a:stretch>
+                  </pic:blipFill>
+                  <pic:spPr bwMode="auto">
+                    <a:xfrm rot="16200000">
+                      <a:off x="0" y="0"/>
+                      <a:ext cx="3179805" cy="4240653"/>
+                    </a:xfrm>
+                    <a:prstGeom prst="rect">
+                      <a:avLst/>
+                    </a:prstGeom>
+                    <a:noFill/>
+                    <a:ln>
+                      <a:noFill/>
+                    </a:ln>
+                  </pic:spPr>
+                </pic:pic>
+              </a:graphicData>
+            </a:graphic>
+          </wp:inline>
+        </w:drawing>
+      </w:r>
+    </w:p>
+    <w:p>
+      <w:pPr>
+        <w:rPr>
+          <w:rFonts w:ascii="Microsoft YaHei UI" w:eastAsia="Microsoft YaHei UI" w:hAnsi="Microsoft YaHei UI" w:hint="eastAsia"/>
+          <w:sz w:val="24"/>
+          <w:szCs w:val="24"/>
+        </w:rPr>
+      </w:pPr>
+    </w:p>
+    <w:p>
+      <w:pPr>
+        <w:rPr>
+          <w:rFonts w:ascii="Microsoft YaHei UI" w:eastAsia="Microsoft YaHei UI" w:hAnsi="Microsoft YaHei UI"/>
+          <w:sz w:val="24"/>
+          <w:szCs w:val="24"/>
+        </w:rPr>
+      </w:pPr>
+      <w:r>
+        <w:rPr>
           <w:rFonts w:ascii="Microsoft YaHei UI" w:eastAsia="Microsoft YaHei UI" w:hAnsi="Microsoft YaHei UI" w:hint="eastAsia"/>
           <w:sz w:val="24"/>
           <w:szCs w:val="24"/>
@@ -46,6 +120,98 @@
       </w:pPr>
       <w:r>
         <w:rPr>
+          <w:rFonts w:ascii="Microsoft YaHei UI" w:eastAsia="Microsoft YaHei UI" w:hAnsi="Microsoft YaHei UI"/>
+          <w:noProof/>
+          <w:sz w:val="24"/>
+          <w:szCs w:val="24"/>
+        </w:rPr>
+        <w:drawing>
+          <wp:inline distT="0" distB="0" distL="0" distR="0">
+            <wp:extent cx="4231626" cy="3173034"/>
+            <wp:effectExtent l="0" t="0" r="0" b="8890"/>
+            <wp:docPr id="2" name="图片 2" descr="C:\Users\anuding\Documents\Tencent Files\1093172147\FileRecv\MobileFile\1509779909450.jpg"/>
+            <wp:cNvGraphicFramePr>
+              <a:graphicFrameLocks xmlns:a="http://schemas.openxmlformats.org/drawingml/2006/main" noChangeAspect="1"/>
+            </wp:cNvGraphicFramePr>
+            <a:graphic xmlns:a="http://schemas.openxmlformats.org/drawingml/2006/main">
+              <a:graphicData uri="http://schemas.openxmlformats.org/drawingml/2006/picture">
+                <pic:pic xmlns:pic="http://schemas.openxmlformats.org/drawingml/2006/picture">
+                  <pic:nvPicPr>
+                    <pic:cNvPr id="0" name="Picture 2" descr="C:\Users\anuding\Documents\Tencent Files\1093172147\FileRecv\MobileFile\1509779909450.jpg"/>
+                    <pic:cNvPicPr>
+                      <a:picLocks noChangeAspect="1" noChangeArrowheads="1"/>
+                    </pic:cNvPicPr>
+                  </pic:nvPicPr>
+                  <pic:blipFill>
+                    <a:blip r:embed="rId7" cstate="print">
+                      <a:extLst>
+                        <a:ext uri="{28A0092B-C50C-407E-A947-70E740481C1C}">
+                          <a14:useLocalDpi xmlns:a14="http://schemas.microsoft.com/office/drawing/2010/main" val="0"/>
+                        </a:ext>
+                      </a:extLst>
+                    </a:blip>
+                    <a:srcRect/>
+                    <a:stretch>
+                      <a:fillRect/>
+                    </a:stretch>
+                  </pic:blipFill>
+                  <pic:spPr bwMode="auto">
+                    <a:xfrm>
+                      <a:off x="0" y="0"/>
+                      <a:ext cx="4242242" cy="3180994"/>
+                    </a:xfrm>
+                    <a:prstGeom prst="rect">
+                      <a:avLst/>
+                    </a:prstGeom>
+                    <a:noFill/>
+                    <a:ln>
+                      <a:noFill/>
+                    </a:ln>
+                  </pic:spPr>
+                </pic:pic>
+              </a:graphicData>
+            </a:graphic>
+          </wp:inline>
+        </w:drawing>
+      </w:r>
+    </w:p>
+    <w:p>
+      <w:pPr>
+        <w:rPr>
+          <w:rFonts w:ascii="Microsoft YaHei UI" w:eastAsia="Microsoft YaHei UI" w:hAnsi="Microsoft YaHei UI"/>
+          <w:sz w:val="24"/>
+          <w:szCs w:val="24"/>
+        </w:rPr>
+      </w:pPr>
+    </w:p>
+    <w:p>
+      <w:pPr>
+        <w:rPr>
+          <w:rFonts w:ascii="Microsoft YaHei UI" w:eastAsia="Microsoft YaHei UI" w:hAnsi="Microsoft YaHei UI"/>
+          <w:sz w:val="24"/>
+          <w:szCs w:val="24"/>
+        </w:rPr>
+      </w:pPr>
+    </w:p>
+    <w:p>
+      <w:pPr>
+        <w:rPr>
+          <w:rFonts w:ascii="Microsoft YaHei UI" w:eastAsia="Microsoft YaHei UI" w:hAnsi="Microsoft YaHei UI" w:hint="eastAsia"/>
+          <w:sz w:val="24"/>
+          <w:szCs w:val="24"/>
+        </w:rPr>
+      </w:pPr>
+    </w:p>
+    <w:p>
+      <w:pPr>
+        <w:rPr>
+          <w:rFonts w:ascii="Microsoft YaHei UI" w:eastAsia="Microsoft YaHei UI" w:hAnsi="Microsoft YaHei UI"/>
+          <w:sz w:val="24"/>
+          <w:szCs w:val="24"/>
+        </w:rPr>
+      </w:pPr>
+      <w:r>
+        <w:rPr>
           <w:rFonts w:ascii="Microsoft YaHei UI" w:eastAsia="Microsoft YaHei UI" w:hAnsi="Microsoft YaHei UI" w:hint="eastAsia"/>
           <w:sz w:val="24"/>
           <w:szCs w:val="24"/>
@@ -63,6 +229,80 @@
       </w:pPr>
       <w:r>
         <w:rPr>
+          <w:rFonts w:ascii="Microsoft YaHei UI" w:eastAsia="Microsoft YaHei UI" w:hAnsi="Microsoft YaHei UI"/>
+          <w:noProof/>
+          <w:sz w:val="24"/>
+          <w:szCs w:val="24"/>
+        </w:rPr>
+        <w:drawing>
+          <wp:inline distT="0" distB="0" distL="0" distR="0">
+            <wp:extent cx="2877490" cy="3837480"/>
+            <wp:effectExtent l="0" t="3810" r="0" b="0"/>
+            <wp:docPr id="3" name="图片 3" descr="C:\Users\anuding\Documents\Tencent Files\1093172147\FileRecv\MobileFile\1509785935481.jpg"/>
+            <wp:cNvGraphicFramePr>
+              <a:graphicFrameLocks xmlns:a="http://schemas.openxmlformats.org/drawingml/2006/main" noChangeAspect="1"/>
+            </wp:cNvGraphicFramePr>
+            <a:graphic xmlns:a="http://schemas.openxmlformats.org/drawingml/2006/main">
+              <a:graphicData uri="http://schemas.openxmlformats.org/drawingml/2006/picture">
+                <pic:pic xmlns:pic="http://schemas.openxmlformats.org/drawingml/2006/picture">
+                  <pic:nvPicPr>
+                    <pic:cNvPr id="0" name="Picture 3" descr="C:\Users\anuding\Documents\Tencent Files\1093172147\FileRecv\MobileFile\1509785935481.jpg"/>
+                    <pic:cNvPicPr>
+                      <a:picLocks noChangeAspect="1" noChangeArrowheads="1"/>
+                    </pic:cNvPicPr>
+                  </pic:nvPicPr>
+                  <pic:blipFill>
+                    <a:blip r:embed="rId8" cstate="print">
+                      <a:extLst>
+                        <a:ext uri="{28A0092B-C50C-407E-A947-70E740481C1C}">
+                          <a14:useLocalDpi xmlns:a14="http://schemas.microsoft.com/office/drawing/2010/main" val="0"/>
+                        </a:ext>
+                      </a:extLst>
+                    </a:blip>
+                    <a:srcRect/>
+                    <a:stretch>
+                      <a:fillRect/>
+                    </a:stretch>
+                  </pic:blipFill>
+                  <pic:spPr bwMode="auto">
+                    <a:xfrm rot="16200000">
+                      <a:off x="0" y="0"/>
+                      <a:ext cx="2878288" cy="3838544"/>
+                    </a:xfrm>
+                    <a:prstGeom prst="rect">
+                      <a:avLst/>
+                    </a:prstGeom>
+                    <a:noFill/>
+                    <a:ln>
+                      <a:noFill/>
+                    </a:ln>
+                  </pic:spPr>
+                </pic:pic>
+              </a:graphicData>
+            </a:graphic>
+          </wp:inline>
+        </w:drawing>
+      </w:r>
+    </w:p>
+    <w:p>
+      <w:pPr>
+        <w:rPr>
+          <w:rFonts w:ascii="Microsoft YaHei UI" w:eastAsia="Microsoft YaHei UI" w:hAnsi="Microsoft YaHei UI" w:hint="eastAsia"/>
+          <w:sz w:val="24"/>
+          <w:szCs w:val="24"/>
+        </w:rPr>
+      </w:pPr>
+    </w:p>
+    <w:p>
+      <w:pPr>
+        <w:rPr>
+          <w:rFonts w:ascii="Microsoft YaHei UI" w:eastAsia="Microsoft YaHei UI" w:hAnsi="Microsoft YaHei UI"/>
+          <w:sz w:val="24"/>
+          <w:szCs w:val="24"/>
+        </w:rPr>
+      </w:pPr>
+      <w:r>
+        <w:rPr>
           <w:rFonts w:ascii="Microsoft YaHei UI" w:eastAsia="Microsoft YaHei UI" w:hAnsi="Microsoft YaHei UI" w:hint="eastAsia"/>
           <w:sz w:val="24"/>
           <w:szCs w:val="24"/>
@@ -80,13 +320,795 @@
       </w:pPr>
       <w:r>
         <w:rPr>
+          <w:rFonts w:ascii="Microsoft YaHei UI" w:eastAsia="Microsoft YaHei UI" w:hAnsi="Microsoft YaHei UI"/>
+          <w:noProof/>
+          <w:sz w:val="24"/>
+          <w:szCs w:val="24"/>
+        </w:rPr>
+        <w:drawing>
+          <wp:inline distT="0" distB="0" distL="0" distR="0">
+            <wp:extent cx="3864477" cy="2897733"/>
+            <wp:effectExtent l="0" t="0" r="3175" b="0"/>
+            <wp:docPr id="4" name="图片 4" descr="C:\Users\anuding\Documents\Tencent Files\1093172147\FileRecv\MobileFile\1509788124674.jpg"/>
+            <wp:cNvGraphicFramePr>
+              <a:graphicFrameLocks xmlns:a="http://schemas.openxmlformats.org/drawingml/2006/main" noChangeAspect="1"/>
+            </wp:cNvGraphicFramePr>
+            <a:graphic xmlns:a="http://schemas.openxmlformats.org/drawingml/2006/main">
+              <a:graphicData uri="http://schemas.openxmlformats.org/drawingml/2006/picture">
+                <pic:pic xmlns:pic="http://schemas.openxmlformats.org/drawingml/2006/picture">
+                  <pic:nvPicPr>
+                    <pic:cNvPr id="0" name="Picture 4" descr="C:\Users\anuding\Documents\Tencent Files\1093172147\FileRecv\MobileFile\1509788124674.jpg"/>
+                    <pic:cNvPicPr>
+                      <a:picLocks noChangeAspect="1" noChangeArrowheads="1"/>
+                    </pic:cNvPicPr>
+                  </pic:nvPicPr>
+                  <pic:blipFill>
+                    <a:blip r:embed="rId9" cstate="print">
+                      <a:extLst>
+                        <a:ext uri="{28A0092B-C50C-407E-A947-70E740481C1C}">
+                          <a14:useLocalDpi xmlns:a14="http://schemas.microsoft.com/office/drawing/2010/main" val="0"/>
+                        </a:ext>
+                      </a:extLst>
+                    </a:blip>
+                    <a:srcRect/>
+                    <a:stretch>
+                      <a:fillRect/>
+                    </a:stretch>
+                  </pic:blipFill>
+                  <pic:spPr bwMode="auto">
+                    <a:xfrm>
+                      <a:off x="0" y="0"/>
+                      <a:ext cx="3866443" cy="2899207"/>
+                    </a:xfrm>
+                    <a:prstGeom prst="rect">
+                      <a:avLst/>
+                    </a:prstGeom>
+                    <a:noFill/>
+                    <a:ln>
+                      <a:noFill/>
+                    </a:ln>
+                  </pic:spPr>
+                </pic:pic>
+              </a:graphicData>
+            </a:graphic>
+          </wp:inline>
+        </w:drawing>
+      </w:r>
+    </w:p>
+    <w:p>
+      <w:pPr>
+        <w:rPr>
+          <w:rFonts w:ascii="Microsoft YaHei UI" w:eastAsia="Microsoft YaHei UI" w:hAnsi="Microsoft YaHei UI"/>
+          <w:sz w:val="24"/>
+          <w:szCs w:val="24"/>
+        </w:rPr>
+      </w:pPr>
+    </w:p>
+    <w:p>
+      <w:pPr>
+        <w:rPr>
+          <w:rFonts w:ascii="Microsoft YaHei UI" w:eastAsia="Microsoft YaHei UI" w:hAnsi="Microsoft YaHei UI"/>
+          <w:sz w:val="24"/>
+          <w:szCs w:val="24"/>
+        </w:rPr>
+      </w:pPr>
+    </w:p>
+    <w:p>
+      <w:pPr>
+        <w:rPr>
           <w:rFonts w:ascii="Microsoft YaHei UI" w:eastAsia="Microsoft YaHei UI" w:hAnsi="Microsoft YaHei UI" w:hint="eastAsia"/>
           <w:sz w:val="24"/>
           <w:szCs w:val="24"/>
         </w:rPr>
+      </w:pPr>
+    </w:p>
+    <w:p>
+      <w:pPr>
+        <w:rPr>
+          <w:rFonts w:ascii="Microsoft YaHei UI" w:eastAsia="Microsoft YaHei UI" w:hAnsi="Microsoft YaHei UI"/>
+          <w:sz w:val="24"/>
+          <w:szCs w:val="24"/>
+        </w:rPr>
+      </w:pPr>
+      <w:r>
+        <w:rPr>
+          <w:rFonts w:ascii="Microsoft YaHei UI" w:eastAsia="Microsoft YaHei UI" w:hAnsi="Microsoft YaHei UI" w:hint="eastAsia"/>
+          <w:sz w:val="24"/>
+          <w:szCs w:val="24"/>
+        </w:rPr>
+        <w:lastRenderedPageBreak/>
         <w:t>10.15</w:t>
       </w:r>
     </w:p>
+    <w:tbl>
+      <w:tblPr>
+        <w:tblW w:w="3560" w:type="dxa"/>
+        <w:tblLook w:val="04A0" w:firstRow="1" w:lastRow="0" w:firstColumn="1" w:lastColumn="0" w:noHBand="0" w:noVBand="1"/>
+      </w:tblPr>
+      <w:tblGrid>
+        <w:gridCol w:w="1080"/>
+        <w:gridCol w:w="1080"/>
+        <w:gridCol w:w="1400"/>
+      </w:tblGrid>
+      <w:tr>
+        <w:trPr>
+          <w:trHeight w:val="285"/>
+        </w:trPr>
+        <w:tc>
+          <w:tcPr>
+            <w:tcW w:w="1080" w:type="dxa"/>
+            <w:tcBorders>
+              <w:top w:val="nil"/>
+              <w:left w:val="nil"/>
+              <w:bottom w:val="nil"/>
+              <w:right w:val="nil"/>
+            </w:tcBorders>
+            <w:shd w:val="clear" w:color="auto" w:fill="auto"/>
+            <w:noWrap/>
+            <w:vAlign w:val="center"/>
+            <w:hideMark/>
+          </w:tcPr>
+          <w:p>
+            <w:pPr>
+              <w:widowControl/>
+              <w:jc w:val="left"/>
+              <w:rPr>
+                <w:rFonts w:ascii="宋体" w:eastAsia="宋体" w:hAnsi="宋体" w:cs="宋体"/>
+                <w:kern w:val="0"/>
+                <w:sz w:val="24"/>
+                <w:szCs w:val="24"/>
+              </w:rPr>
+            </w:pPr>
+          </w:p>
+        </w:tc>
+        <w:tc>
+          <w:tcPr>
+            <w:tcW w:w="1080" w:type="dxa"/>
+            <w:tcBorders>
+              <w:top w:val="nil"/>
+              <w:left w:val="nil"/>
+              <w:bottom w:val="nil"/>
+              <w:right w:val="nil"/>
+            </w:tcBorders>
+            <w:shd w:val="clear" w:color="auto" w:fill="auto"/>
+            <w:noWrap/>
+            <w:vAlign w:val="center"/>
+            <w:hideMark/>
+          </w:tcPr>
+          <w:p>
+            <w:pPr>
+              <w:widowControl/>
+              <w:jc w:val="left"/>
+              <w:rPr>
+                <w:rFonts w:ascii="等线" w:eastAsia="等线" w:hAnsi="等线" w:cs="宋体"/>
+                <w:color w:val="000000"/>
+                <w:kern w:val="0"/>
+                <w:sz w:val="22"/>
+              </w:rPr>
+            </w:pPr>
+            <w:r>
+              <w:rPr>
+                <w:rFonts w:ascii="等线" w:eastAsia="等线" w:hAnsi="等线" w:cs="宋体" w:hint="eastAsia"/>
+                <w:color w:val="000000"/>
+                <w:kern w:val="0"/>
+                <w:sz w:val="22"/>
+              </w:rPr>
+              <w:t>至少</w:t>
+            </w:r>
+          </w:p>
+        </w:tc>
+        <w:tc>
+          <w:tcPr>
+            <w:tcW w:w="1400" w:type="dxa"/>
+            <w:tcBorders>
+              <w:top w:val="nil"/>
+              <w:left w:val="nil"/>
+              <w:bottom w:val="nil"/>
+              <w:right w:val="nil"/>
+            </w:tcBorders>
+            <w:shd w:val="clear" w:color="auto" w:fill="auto"/>
+            <w:noWrap/>
+            <w:vAlign w:val="center"/>
+            <w:hideMark/>
+          </w:tcPr>
+          <w:p>
+            <w:pPr>
+              <w:widowControl/>
+              <w:jc w:val="left"/>
+              <w:rPr>
+                <w:rFonts w:ascii="等线" w:eastAsia="等线" w:hAnsi="等线" w:cs="宋体" w:hint="eastAsia"/>
+                <w:color w:val="000000"/>
+                <w:kern w:val="0"/>
+                <w:sz w:val="22"/>
+              </w:rPr>
+            </w:pPr>
+            <w:r>
+              <w:rPr>
+                <w:rFonts w:ascii="等线" w:eastAsia="等线" w:hAnsi="等线" w:cs="宋体" w:hint="eastAsia"/>
+                <w:color w:val="000000"/>
+                <w:kern w:val="0"/>
+                <w:sz w:val="22"/>
+              </w:rPr>
+              <w:t>最多</w:t>
+            </w:r>
+          </w:p>
+        </w:tc>
+      </w:tr>
+      <w:tr>
+        <w:trPr>
+          <w:trHeight w:val="285"/>
+        </w:trPr>
+        <w:tc>
+          <w:tcPr>
+            <w:tcW w:w="1080" w:type="dxa"/>
+            <w:tcBorders>
+              <w:top w:val="nil"/>
+              <w:left w:val="nil"/>
+              <w:bottom w:val="nil"/>
+              <w:right w:val="nil"/>
+            </w:tcBorders>
+            <w:shd w:val="clear" w:color="auto" w:fill="auto"/>
+            <w:noWrap/>
+            <w:vAlign w:val="center"/>
+            <w:hideMark/>
+          </w:tcPr>
+          <w:p>
+            <w:pPr>
+              <w:widowControl/>
+              <w:jc w:val="right"/>
+              <w:rPr>
+                <w:rFonts w:ascii="等线" w:eastAsia="等线" w:hAnsi="等线" w:cs="宋体" w:hint="eastAsia"/>
+                <w:color w:val="000000"/>
+                <w:kern w:val="0"/>
+                <w:sz w:val="22"/>
+              </w:rPr>
+            </w:pPr>
+            <w:r>
+              <w:rPr>
+                <w:rFonts w:ascii="等线" w:eastAsia="等线" w:hAnsi="等线" w:cs="宋体" w:hint="eastAsia"/>
+                <w:color w:val="000000"/>
+                <w:kern w:val="0"/>
+                <w:sz w:val="22"/>
+              </w:rPr>
+              <w:t>1</w:t>
+            </w:r>
+          </w:p>
+        </w:tc>
+        <w:tc>
+          <w:tcPr>
+            <w:tcW w:w="1080" w:type="dxa"/>
+            <w:tcBorders>
+              <w:top w:val="nil"/>
+              <w:left w:val="nil"/>
+              <w:bottom w:val="nil"/>
+              <w:right w:val="nil"/>
+            </w:tcBorders>
+            <w:shd w:val="clear" w:color="auto" w:fill="auto"/>
+            <w:noWrap/>
+            <w:vAlign w:val="center"/>
+            <w:hideMark/>
+          </w:tcPr>
+          <w:p>
+            <w:pPr>
+              <w:widowControl/>
+              <w:jc w:val="right"/>
+              <w:rPr>
+                <w:rFonts w:ascii="等线" w:eastAsia="等线" w:hAnsi="等线" w:cs="宋体" w:hint="eastAsia"/>
+                <w:color w:val="000000"/>
+                <w:kern w:val="0"/>
+                <w:sz w:val="22"/>
+              </w:rPr>
+            </w:pPr>
+            <w:r>
+              <w:rPr>
+                <w:rFonts w:ascii="等线" w:eastAsia="等线" w:hAnsi="等线" w:cs="宋体" w:hint="eastAsia"/>
+                <w:color w:val="000000"/>
+                <w:kern w:val="0"/>
+                <w:sz w:val="22"/>
+              </w:rPr>
+              <w:t>0</w:t>
+            </w:r>
+          </w:p>
+        </w:tc>
+        <w:tc>
+          <w:tcPr>
+            <w:tcW w:w="1400" w:type="dxa"/>
+            <w:tcBorders>
+              <w:top w:val="nil"/>
+              <w:left w:val="nil"/>
+              <w:bottom w:val="nil"/>
+              <w:right w:val="nil"/>
+            </w:tcBorders>
+            <w:shd w:val="clear" w:color="auto" w:fill="auto"/>
+            <w:noWrap/>
+            <w:vAlign w:val="center"/>
+            <w:hideMark/>
+          </w:tcPr>
+          <w:p>
+            <w:pPr>
+              <w:widowControl/>
+              <w:jc w:val="right"/>
+              <w:rPr>
+                <w:rFonts w:ascii="等线" w:eastAsia="等线" w:hAnsi="等线" w:cs="宋体" w:hint="eastAsia"/>
+                <w:color w:val="000000"/>
+                <w:kern w:val="0"/>
+                <w:sz w:val="22"/>
+              </w:rPr>
+            </w:pPr>
+            <w:r>
+              <w:rPr>
+                <w:rFonts w:ascii="等线" w:eastAsia="等线" w:hAnsi="等线" w:cs="宋体" w:hint="eastAsia"/>
+                <w:color w:val="000000"/>
+                <w:kern w:val="0"/>
+                <w:sz w:val="22"/>
+              </w:rPr>
+              <w:t>15</w:t>
+            </w:r>
+          </w:p>
+        </w:tc>
+      </w:tr>
+      <w:tr>
+        <w:trPr>
+          <w:trHeight w:val="285"/>
+        </w:trPr>
+        <w:tc>
+          <w:tcPr>
+            <w:tcW w:w="1080" w:type="dxa"/>
+            <w:tcBorders>
+              <w:top w:val="nil"/>
+              <w:left w:val="nil"/>
+              <w:bottom w:val="nil"/>
+              <w:right w:val="nil"/>
+            </w:tcBorders>
+            <w:shd w:val="clear" w:color="auto" w:fill="auto"/>
+            <w:noWrap/>
+            <w:vAlign w:val="center"/>
+            <w:hideMark/>
+          </w:tcPr>
+          <w:p>
+            <w:pPr>
+              <w:widowControl/>
+              <w:jc w:val="right"/>
+              <w:rPr>
+                <w:rFonts w:ascii="等线" w:eastAsia="等线" w:hAnsi="等线" w:cs="宋体" w:hint="eastAsia"/>
+                <w:color w:val="000000"/>
+                <w:kern w:val="0"/>
+                <w:sz w:val="22"/>
+              </w:rPr>
+            </w:pPr>
+            <w:r>
+              <w:rPr>
+                <w:rFonts w:ascii="等线" w:eastAsia="等线" w:hAnsi="等线" w:cs="宋体" w:hint="eastAsia"/>
+                <w:color w:val="000000"/>
+                <w:kern w:val="0"/>
+                <w:sz w:val="22"/>
+              </w:rPr>
+              <w:t>2</w:t>
+            </w:r>
+          </w:p>
+        </w:tc>
+        <w:tc>
+          <w:tcPr>
+            <w:tcW w:w="1080" w:type="dxa"/>
+            <w:tcBorders>
+              <w:top w:val="nil"/>
+              <w:left w:val="nil"/>
+              <w:bottom w:val="nil"/>
+              <w:right w:val="nil"/>
+            </w:tcBorders>
+            <w:shd w:val="clear" w:color="auto" w:fill="auto"/>
+            <w:noWrap/>
+            <w:vAlign w:val="center"/>
+            <w:hideMark/>
+          </w:tcPr>
+          <w:p>
+            <w:pPr>
+              <w:widowControl/>
+              <w:jc w:val="right"/>
+              <w:rPr>
+                <w:rFonts w:ascii="等线" w:eastAsia="等线" w:hAnsi="等线" w:cs="宋体" w:hint="eastAsia"/>
+                <w:color w:val="000000"/>
+                <w:kern w:val="0"/>
+                <w:sz w:val="22"/>
+              </w:rPr>
+            </w:pPr>
+            <w:r>
+              <w:rPr>
+                <w:rFonts w:ascii="等线" w:eastAsia="等线" w:hAnsi="等线" w:cs="宋体" w:hint="eastAsia"/>
+                <w:color w:val="000000"/>
+                <w:kern w:val="0"/>
+                <w:sz w:val="22"/>
+              </w:rPr>
+              <w:t>16</w:t>
+            </w:r>
+          </w:p>
+        </w:tc>
+        <w:tc>
+          <w:tcPr>
+            <w:tcW w:w="1400" w:type="dxa"/>
+            <w:tcBorders>
+              <w:top w:val="nil"/>
+              <w:left w:val="nil"/>
+              <w:bottom w:val="nil"/>
+              <w:right w:val="nil"/>
+            </w:tcBorders>
+            <w:shd w:val="clear" w:color="auto" w:fill="auto"/>
+            <w:noWrap/>
+            <w:vAlign w:val="center"/>
+            <w:hideMark/>
+          </w:tcPr>
+          <w:p>
+            <w:pPr>
+              <w:widowControl/>
+              <w:jc w:val="right"/>
+              <w:rPr>
+                <w:rFonts w:ascii="等线" w:eastAsia="等线" w:hAnsi="等线" w:cs="宋体" w:hint="eastAsia"/>
+                <w:color w:val="000000"/>
+                <w:kern w:val="0"/>
+                <w:sz w:val="22"/>
+              </w:rPr>
+            </w:pPr>
+            <w:r>
+              <w:rPr>
+                <w:rFonts w:ascii="等线" w:eastAsia="等线" w:hAnsi="等线" w:cs="宋体" w:hint="eastAsia"/>
+                <w:color w:val="000000"/>
+                <w:kern w:val="0"/>
+                <w:sz w:val="22"/>
+              </w:rPr>
+              <w:t>1500</w:t>
+            </w:r>
+          </w:p>
+        </w:tc>
+      </w:tr>
+      <w:tr>
+        <w:trPr>
+          <w:trHeight w:val="285"/>
+        </w:trPr>
+        <w:tc>
+          <w:tcPr>
+            <w:tcW w:w="1080" w:type="dxa"/>
+            <w:tcBorders>
+              <w:top w:val="nil"/>
+              <w:left w:val="nil"/>
+              <w:bottom w:val="nil"/>
+              <w:right w:val="nil"/>
+            </w:tcBorders>
+            <w:shd w:val="clear" w:color="auto" w:fill="auto"/>
+            <w:noWrap/>
+            <w:vAlign w:val="center"/>
+            <w:hideMark/>
+          </w:tcPr>
+          <w:p>
+            <w:pPr>
+              <w:widowControl/>
+              <w:jc w:val="right"/>
+              <w:rPr>
+                <w:rFonts w:ascii="等线" w:eastAsia="等线" w:hAnsi="等线" w:cs="宋体" w:hint="eastAsia"/>
+                <w:color w:val="000000"/>
+                <w:kern w:val="0"/>
+                <w:sz w:val="22"/>
+              </w:rPr>
+            </w:pPr>
+            <w:r>
+              <w:rPr>
+                <w:rFonts w:ascii="等线" w:eastAsia="等线" w:hAnsi="等线" w:cs="宋体" w:hint="eastAsia"/>
+                <w:color w:val="000000"/>
+                <w:kern w:val="0"/>
+                <w:sz w:val="22"/>
+              </w:rPr>
+              <w:t>3</w:t>
+            </w:r>
+          </w:p>
+        </w:tc>
+        <w:tc>
+          <w:tcPr>
+            <w:tcW w:w="1080" w:type="dxa"/>
+            <w:tcBorders>
+              <w:top w:val="nil"/>
+              <w:left w:val="nil"/>
+              <w:bottom w:val="nil"/>
+              <w:right w:val="nil"/>
+            </w:tcBorders>
+            <w:shd w:val="clear" w:color="auto" w:fill="auto"/>
+            <w:noWrap/>
+            <w:vAlign w:val="center"/>
+            <w:hideMark/>
+          </w:tcPr>
+          <w:p>
+            <w:pPr>
+              <w:widowControl/>
+              <w:jc w:val="right"/>
+              <w:rPr>
+                <w:rFonts w:ascii="等线" w:eastAsia="等线" w:hAnsi="等线" w:cs="宋体" w:hint="eastAsia"/>
+                <w:color w:val="000000"/>
+                <w:kern w:val="0"/>
+                <w:sz w:val="22"/>
+              </w:rPr>
+            </w:pPr>
+            <w:r>
+              <w:rPr>
+                <w:rFonts w:ascii="等线" w:eastAsia="等线" w:hAnsi="等线" w:cs="宋体" w:hint="eastAsia"/>
+                <w:color w:val="000000"/>
+                <w:kern w:val="0"/>
+                <w:sz w:val="22"/>
+              </w:rPr>
+              <w:t>800</w:t>
+            </w:r>
+          </w:p>
+        </w:tc>
+        <w:tc>
+          <w:tcPr>
+            <w:tcW w:w="1400" w:type="dxa"/>
+            <w:tcBorders>
+              <w:top w:val="nil"/>
+              <w:left w:val="nil"/>
+              <w:bottom w:val="nil"/>
+              <w:right w:val="nil"/>
+            </w:tcBorders>
+            <w:shd w:val="clear" w:color="auto" w:fill="auto"/>
+            <w:noWrap/>
+            <w:vAlign w:val="center"/>
+            <w:hideMark/>
+          </w:tcPr>
+          <w:p>
+            <w:pPr>
+              <w:widowControl/>
+              <w:jc w:val="right"/>
+              <w:rPr>
+                <w:rFonts w:ascii="等线" w:eastAsia="等线" w:hAnsi="等线" w:cs="宋体" w:hint="eastAsia"/>
+                <w:color w:val="000000"/>
+                <w:kern w:val="0"/>
+                <w:sz w:val="22"/>
+              </w:rPr>
+            </w:pPr>
+            <w:r>
+              <w:rPr>
+                <w:rFonts w:ascii="等线" w:eastAsia="等线" w:hAnsi="等线" w:cs="宋体" w:hint="eastAsia"/>
+                <w:color w:val="000000"/>
+                <w:kern w:val="0"/>
+                <w:sz w:val="22"/>
+              </w:rPr>
+              <w:t>150000</w:t>
+            </w:r>
+          </w:p>
+        </w:tc>
+      </w:tr>
+      <w:tr>
+        <w:trPr>
+          <w:trHeight w:val="285"/>
+        </w:trPr>
+        <w:tc>
+          <w:tcPr>
+            <w:tcW w:w="1080" w:type="dxa"/>
+            <w:tcBorders>
+              <w:top w:val="nil"/>
+              <w:left w:val="nil"/>
+              <w:bottom w:val="nil"/>
+              <w:right w:val="nil"/>
+            </w:tcBorders>
+            <w:shd w:val="clear" w:color="auto" w:fill="auto"/>
+            <w:noWrap/>
+            <w:vAlign w:val="center"/>
+            <w:hideMark/>
+          </w:tcPr>
+          <w:p>
+            <w:pPr>
+              <w:widowControl/>
+              <w:jc w:val="right"/>
+              <w:rPr>
+                <w:rFonts w:ascii="等线" w:eastAsia="等线" w:hAnsi="等线" w:cs="宋体" w:hint="eastAsia"/>
+                <w:color w:val="000000"/>
+                <w:kern w:val="0"/>
+                <w:sz w:val="22"/>
+              </w:rPr>
+            </w:pPr>
+            <w:r>
+              <w:rPr>
+                <w:rFonts w:ascii="等线" w:eastAsia="等线" w:hAnsi="等线" w:cs="宋体" w:hint="eastAsia"/>
+                <w:color w:val="000000"/>
+                <w:kern w:val="0"/>
+                <w:sz w:val="22"/>
+              </w:rPr>
+              <w:t>4</w:t>
+            </w:r>
+          </w:p>
+        </w:tc>
+        <w:tc>
+          <w:tcPr>
+            <w:tcW w:w="1080" w:type="dxa"/>
+            <w:tcBorders>
+              <w:top w:val="nil"/>
+              <w:left w:val="nil"/>
+              <w:bottom w:val="nil"/>
+              <w:right w:val="nil"/>
+            </w:tcBorders>
+            <w:shd w:val="clear" w:color="auto" w:fill="auto"/>
+            <w:noWrap/>
+            <w:vAlign w:val="center"/>
+            <w:hideMark/>
+          </w:tcPr>
+          <w:p>
+            <w:pPr>
+              <w:widowControl/>
+              <w:jc w:val="right"/>
+              <w:rPr>
+                <w:rFonts w:ascii="等线" w:eastAsia="等线" w:hAnsi="等线" w:cs="宋体" w:hint="eastAsia"/>
+                <w:color w:val="000000"/>
+                <w:kern w:val="0"/>
+                <w:sz w:val="22"/>
+              </w:rPr>
+            </w:pPr>
+            <w:r>
+              <w:rPr>
+                <w:rFonts w:ascii="等线" w:eastAsia="等线" w:hAnsi="等线" w:cs="宋体" w:hint="eastAsia"/>
+                <w:color w:val="000000"/>
+                <w:kern w:val="0"/>
+                <w:sz w:val="22"/>
+              </w:rPr>
+              <w:t>40000</w:t>
+            </w:r>
+          </w:p>
+        </w:tc>
+        <w:tc>
+          <w:tcPr>
+            <w:tcW w:w="1400" w:type="dxa"/>
+            <w:tcBorders>
+              <w:top w:val="nil"/>
+              <w:left w:val="nil"/>
+              <w:bottom w:val="nil"/>
+              <w:right w:val="nil"/>
+            </w:tcBorders>
+            <w:shd w:val="clear" w:color="auto" w:fill="auto"/>
+            <w:noWrap/>
+            <w:vAlign w:val="center"/>
+            <w:hideMark/>
+          </w:tcPr>
+          <w:p>
+            <w:pPr>
+              <w:widowControl/>
+              <w:jc w:val="right"/>
+              <w:rPr>
+                <w:rFonts w:ascii="等线" w:eastAsia="等线" w:hAnsi="等线" w:cs="宋体" w:hint="eastAsia"/>
+                <w:color w:val="000000"/>
+                <w:kern w:val="0"/>
+                <w:sz w:val="22"/>
+              </w:rPr>
+            </w:pPr>
+            <w:r>
+              <w:rPr>
+                <w:rFonts w:ascii="等线" w:eastAsia="等线" w:hAnsi="等线" w:cs="宋体" w:hint="eastAsia"/>
+                <w:color w:val="000000"/>
+                <w:kern w:val="0"/>
+                <w:sz w:val="22"/>
+              </w:rPr>
+              <w:t>15000000</w:t>
+            </w:r>
+          </w:p>
+        </w:tc>
+      </w:tr>
+      <w:tr>
+        <w:trPr>
+          <w:trHeight w:val="285"/>
+        </w:trPr>
+        <w:tc>
+          <w:tcPr>
+            <w:tcW w:w="1080" w:type="dxa"/>
+            <w:tcBorders>
+              <w:top w:val="nil"/>
+              <w:left w:val="nil"/>
+              <w:bottom w:val="nil"/>
+              <w:right w:val="nil"/>
+            </w:tcBorders>
+            <w:shd w:val="clear" w:color="auto" w:fill="auto"/>
+            <w:noWrap/>
+            <w:vAlign w:val="center"/>
+            <w:hideMark/>
+          </w:tcPr>
+          <w:p>
+            <w:pPr>
+              <w:widowControl/>
+              <w:jc w:val="right"/>
+              <w:rPr>
+                <w:rFonts w:ascii="等线" w:eastAsia="等线" w:hAnsi="等线" w:cs="宋体" w:hint="eastAsia"/>
+                <w:color w:val="000000"/>
+                <w:kern w:val="0"/>
+                <w:sz w:val="22"/>
+              </w:rPr>
+            </w:pPr>
+            <w:r>
+              <w:rPr>
+                <w:rFonts w:ascii="等线" w:eastAsia="等线" w:hAnsi="等线" w:cs="宋体" w:hint="eastAsia"/>
+                <w:color w:val="000000"/>
+                <w:kern w:val="0"/>
+                <w:sz w:val="22"/>
+              </w:rPr>
+              <w:t>5</w:t>
+            </w:r>
+          </w:p>
+        </w:tc>
+        <w:tc>
+          <w:tcPr>
+            <w:tcW w:w="1080" w:type="dxa"/>
+            <w:tcBorders>
+              <w:top w:val="nil"/>
+              <w:left w:val="nil"/>
+              <w:bottom w:val="nil"/>
+              <w:right w:val="nil"/>
+            </w:tcBorders>
+            <w:shd w:val="clear" w:color="auto" w:fill="auto"/>
+            <w:noWrap/>
+            <w:vAlign w:val="center"/>
+            <w:hideMark/>
+          </w:tcPr>
+          <w:p>
+            <w:pPr>
+              <w:widowControl/>
+              <w:jc w:val="right"/>
+              <w:rPr>
+                <w:rFonts w:ascii="等线" w:eastAsia="等线" w:hAnsi="等线" w:cs="宋体" w:hint="eastAsia"/>
+                <w:color w:val="000000"/>
+                <w:kern w:val="0"/>
+                <w:sz w:val="22"/>
+              </w:rPr>
+            </w:pPr>
+            <w:r>
+              <w:rPr>
+                <w:rFonts w:ascii="等线" w:eastAsia="等线" w:hAnsi="等线" w:cs="宋体" w:hint="eastAsia"/>
+                <w:color w:val="000000"/>
+                <w:kern w:val="0"/>
+                <w:sz w:val="22"/>
+              </w:rPr>
+              <w:t>2000000</w:t>
+            </w:r>
+          </w:p>
+        </w:tc>
+        <w:tc>
+          <w:tcPr>
+            <w:tcW w:w="1400" w:type="dxa"/>
+            <w:tcBorders>
+              <w:top w:val="nil"/>
+              <w:left w:val="nil"/>
+              <w:bottom w:val="nil"/>
+              <w:right w:val="nil"/>
+            </w:tcBorders>
+            <w:shd w:val="clear" w:color="auto" w:fill="auto"/>
+            <w:noWrap/>
+            <w:vAlign w:val="center"/>
+            <w:hideMark/>
+          </w:tcPr>
+          <w:p>
+            <w:pPr>
+              <w:widowControl/>
+              <w:jc w:val="right"/>
+              <w:rPr>
+                <w:rFonts w:ascii="等线" w:eastAsia="等线" w:hAnsi="等线" w:cs="宋体" w:hint="eastAsia"/>
+                <w:color w:val="000000"/>
+                <w:kern w:val="0"/>
+                <w:sz w:val="22"/>
+              </w:rPr>
+            </w:pPr>
+            <w:r>
+              <w:rPr>
+                <w:rFonts w:ascii="等线" w:eastAsia="等线" w:hAnsi="等线" w:cs="宋体" w:hint="eastAsia"/>
+                <w:color w:val="000000"/>
+                <w:kern w:val="0"/>
+                <w:sz w:val="22"/>
+              </w:rPr>
+              <w:t>1500000000</w:t>
+            </w:r>
+          </w:p>
+        </w:tc>
+      </w:tr>
+    </w:tbl>
+    <w:p>
+      <w:pPr>
+        <w:rPr>
+          <w:rFonts w:ascii="Microsoft YaHei UI" w:eastAsia="Microsoft YaHei UI" w:hAnsi="Microsoft YaHei UI"/>
+          <w:sz w:val="24"/>
+          <w:szCs w:val="24"/>
+        </w:rPr>
+      </w:pPr>
+    </w:p>
     <w:p>
       <w:pPr>
         <w:rPr>
@@ -104,6 +1126,697 @@
         <w:t>10.16</w:t>
       </w:r>
     </w:p>
+    <w:tbl>
+      <w:tblPr>
+        <w:tblW w:w="3420" w:type="dxa"/>
+        <w:tblLook w:val="04A0" w:firstRow="1" w:lastRow="0" w:firstColumn="1" w:lastColumn="0" w:noHBand="0" w:noVBand="1"/>
+      </w:tblPr>
+      <w:tblGrid>
+        <w:gridCol w:w="1080"/>
+        <w:gridCol w:w="1080"/>
+        <w:gridCol w:w="1260"/>
+      </w:tblGrid>
+      <w:tr>
+        <w:trPr>
+          <w:trHeight w:val="285"/>
+        </w:trPr>
+        <w:tc>
+          <w:tcPr>
+            <w:tcW w:w="1080" w:type="dxa"/>
+            <w:tcBorders>
+              <w:top w:val="nil"/>
+              <w:left w:val="nil"/>
+              <w:bottom w:val="nil"/>
+              <w:right w:val="nil"/>
+            </w:tcBorders>
+            <w:shd w:val="clear" w:color="auto" w:fill="auto"/>
+            <w:noWrap/>
+            <w:vAlign w:val="center"/>
+            <w:hideMark/>
+          </w:tcPr>
+          <w:p>
+            <w:pPr>
+              <w:widowControl/>
+              <w:jc w:val="left"/>
+              <w:rPr>
+                <w:rFonts w:ascii="宋体" w:eastAsia="宋体" w:hAnsi="宋体" w:cs="宋体"/>
+                <w:kern w:val="0"/>
+                <w:sz w:val="24"/>
+                <w:szCs w:val="24"/>
+              </w:rPr>
+            </w:pPr>
+          </w:p>
+        </w:tc>
+        <w:tc>
+          <w:tcPr>
+            <w:tcW w:w="1080" w:type="dxa"/>
+            <w:tcBorders>
+              <w:top w:val="nil"/>
+              <w:left w:val="nil"/>
+              <w:bottom w:val="nil"/>
+              <w:right w:val="nil"/>
+            </w:tcBorders>
+            <w:shd w:val="clear" w:color="auto" w:fill="auto"/>
+            <w:noWrap/>
+            <w:vAlign w:val="center"/>
+            <w:hideMark/>
+          </w:tcPr>
+          <w:p>
+            <w:pPr>
+              <w:widowControl/>
+              <w:jc w:val="left"/>
+              <w:rPr>
+                <w:rFonts w:ascii="等线" w:eastAsia="等线" w:hAnsi="等线" w:cs="宋体"/>
+                <w:color w:val="000000"/>
+                <w:kern w:val="0"/>
+                <w:sz w:val="22"/>
+              </w:rPr>
+            </w:pPr>
+            <w:r>
+              <w:rPr>
+                <w:rFonts w:ascii="等线" w:eastAsia="等线" w:hAnsi="等线" w:cs="宋体" w:hint="eastAsia"/>
+                <w:color w:val="000000"/>
+                <w:kern w:val="0"/>
+                <w:sz w:val="22"/>
+              </w:rPr>
+              <w:t>至少</w:t>
+            </w:r>
+          </w:p>
+        </w:tc>
+        <w:tc>
+          <w:tcPr>
+            <w:tcW w:w="1260" w:type="dxa"/>
+            <w:tcBorders>
+              <w:top w:val="nil"/>
+              <w:left w:val="nil"/>
+              <w:bottom w:val="nil"/>
+              <w:right w:val="nil"/>
+            </w:tcBorders>
+            <w:shd w:val="clear" w:color="auto" w:fill="auto"/>
+            <w:noWrap/>
+            <w:vAlign w:val="center"/>
+            <w:hideMark/>
+          </w:tcPr>
+          <w:p>
+            <w:pPr>
+              <w:widowControl/>
+              <w:jc w:val="left"/>
+              <w:rPr>
+                <w:rFonts w:ascii="等线" w:eastAsia="等线" w:hAnsi="等线" w:cs="宋体" w:hint="eastAsia"/>
+                <w:color w:val="000000"/>
+                <w:kern w:val="0"/>
+                <w:sz w:val="22"/>
+              </w:rPr>
+            </w:pPr>
+            <w:r>
+              <w:rPr>
+                <w:rFonts w:ascii="等线" w:eastAsia="等线" w:hAnsi="等线" w:cs="宋体" w:hint="eastAsia"/>
+                <w:color w:val="000000"/>
+                <w:kern w:val="0"/>
+                <w:sz w:val="22"/>
+              </w:rPr>
+              <w:t>最多</w:t>
+            </w:r>
+          </w:p>
+        </w:tc>
+      </w:tr>
+      <w:tr>
+        <w:trPr>
+          <w:trHeight w:val="285"/>
+        </w:trPr>
+        <w:tc>
+          <w:tcPr>
+            <w:tcW w:w="1080" w:type="dxa"/>
+            <w:tcBorders>
+              <w:top w:val="nil"/>
+              <w:left w:val="nil"/>
+              <w:bottom w:val="nil"/>
+              <w:right w:val="nil"/>
+            </w:tcBorders>
+            <w:shd w:val="clear" w:color="auto" w:fill="auto"/>
+            <w:noWrap/>
+            <w:vAlign w:val="center"/>
+            <w:hideMark/>
+          </w:tcPr>
+          <w:p>
+            <w:pPr>
+              <w:widowControl/>
+              <w:jc w:val="right"/>
+              <w:rPr>
+                <w:rFonts w:ascii="等线" w:eastAsia="等线" w:hAnsi="等线" w:cs="宋体" w:hint="eastAsia"/>
+                <w:color w:val="000000"/>
+                <w:kern w:val="0"/>
+                <w:sz w:val="22"/>
+              </w:rPr>
+            </w:pPr>
+            <w:r>
+              <w:rPr>
+                <w:rFonts w:ascii="等线" w:eastAsia="等线" w:hAnsi="等线" w:cs="宋体" w:hint="eastAsia"/>
+                <w:color w:val="000000"/>
+                <w:kern w:val="0"/>
+                <w:sz w:val="22"/>
+              </w:rPr>
+              <w:t>1</w:t>
+            </w:r>
+          </w:p>
+        </w:tc>
+        <w:tc>
+          <w:tcPr>
+            <w:tcW w:w="1080" w:type="dxa"/>
+            <w:tcBorders>
+              <w:top w:val="nil"/>
+              <w:left w:val="nil"/>
+              <w:bottom w:val="nil"/>
+              <w:right w:val="nil"/>
+            </w:tcBorders>
+            <w:shd w:val="clear" w:color="auto" w:fill="auto"/>
+            <w:noWrap/>
+            <w:vAlign w:val="center"/>
+            <w:hideMark/>
+          </w:tcPr>
+          <w:p>
+            <w:pPr>
+              <w:widowControl/>
+              <w:jc w:val="right"/>
+              <w:rPr>
+                <w:rFonts w:ascii="等线" w:eastAsia="等线" w:hAnsi="等线" w:cs="宋体" w:hint="eastAsia"/>
+                <w:color w:val="000000"/>
+                <w:kern w:val="0"/>
+                <w:sz w:val="22"/>
+              </w:rPr>
+            </w:pPr>
+            <w:r>
+              <w:rPr>
+                <w:rFonts w:ascii="等线" w:eastAsia="等线" w:hAnsi="等线" w:cs="宋体" w:hint="eastAsia"/>
+                <w:color w:val="000000"/>
+                <w:kern w:val="0"/>
+                <w:sz w:val="22"/>
+              </w:rPr>
+              <w:t>0</w:t>
+            </w:r>
+          </w:p>
+        </w:tc>
+        <w:tc>
+          <w:tcPr>
+            <w:tcW w:w="1260" w:type="dxa"/>
+            <w:tcBorders>
+              <w:top w:val="nil"/>
+              <w:left w:val="nil"/>
+              <w:bottom w:val="nil"/>
+              <w:right w:val="nil"/>
+            </w:tcBorders>
+            <w:shd w:val="clear" w:color="auto" w:fill="auto"/>
+            <w:noWrap/>
+            <w:vAlign w:val="center"/>
+            <w:hideMark/>
+          </w:tcPr>
+          <w:p>
+            <w:pPr>
+              <w:widowControl/>
+              <w:jc w:val="right"/>
+              <w:rPr>
+                <w:rFonts w:ascii="等线" w:eastAsia="等线" w:hAnsi="等线" w:cs="宋体" w:hint="eastAsia"/>
+                <w:color w:val="000000"/>
+                <w:kern w:val="0"/>
+                <w:sz w:val="22"/>
+              </w:rPr>
+            </w:pPr>
+            <w:r>
+              <w:rPr>
+                <w:rFonts w:ascii="等线" w:eastAsia="等线" w:hAnsi="等线" w:cs="宋体" w:hint="eastAsia"/>
+                <w:color w:val="000000"/>
+                <w:kern w:val="0"/>
+                <w:sz w:val="22"/>
+              </w:rPr>
+              <w:t>50</w:t>
+            </w:r>
+          </w:p>
+        </w:tc>
+      </w:tr>
+      <w:tr>
+        <w:trPr>
+          <w:trHeight w:val="285"/>
+        </w:trPr>
+        <w:tc>
+          <w:tcPr>
+            <w:tcW w:w="1080" w:type="dxa"/>
+            <w:tcBorders>
+              <w:top w:val="nil"/>
+              <w:left w:val="nil"/>
+              <w:bottom w:val="nil"/>
+              <w:right w:val="nil"/>
+            </w:tcBorders>
+            <w:shd w:val="clear" w:color="auto" w:fill="auto"/>
+            <w:noWrap/>
+            <w:vAlign w:val="center"/>
+            <w:hideMark/>
+          </w:tcPr>
+          <w:p>
+            <w:pPr>
+              <w:widowControl/>
+              <w:jc w:val="right"/>
+              <w:rPr>
+                <w:rFonts w:ascii="等线" w:eastAsia="等线" w:hAnsi="等线" w:cs="宋体" w:hint="eastAsia"/>
+                <w:color w:val="000000"/>
+                <w:kern w:val="0"/>
+                <w:sz w:val="22"/>
+              </w:rPr>
+            </w:pPr>
+            <w:r>
+              <w:rPr>
+                <w:rFonts w:ascii="等线" w:eastAsia="等线" w:hAnsi="等线" w:cs="宋体" w:hint="eastAsia"/>
+                <w:color w:val="000000"/>
+                <w:kern w:val="0"/>
+                <w:sz w:val="22"/>
+              </w:rPr>
+              <w:t>2</w:t>
+            </w:r>
+          </w:p>
+        </w:tc>
+        <w:tc>
+          <w:tcPr>
+            <w:tcW w:w="1080" w:type="dxa"/>
+            <w:tcBorders>
+              <w:top w:val="nil"/>
+              <w:left w:val="nil"/>
+              <w:bottom w:val="nil"/>
+              <w:right w:val="nil"/>
+            </w:tcBorders>
+            <w:shd w:val="clear" w:color="auto" w:fill="auto"/>
+            <w:noWrap/>
+            <w:vAlign w:val="center"/>
+            <w:hideMark/>
+          </w:tcPr>
+          <w:p>
+            <w:pPr>
+              <w:widowControl/>
+              <w:jc w:val="right"/>
+              <w:rPr>
+                <w:rFonts w:ascii="等线" w:eastAsia="等线" w:hAnsi="等线" w:cs="宋体" w:hint="eastAsia"/>
+                <w:color w:val="000000"/>
+                <w:kern w:val="0"/>
+                <w:sz w:val="22"/>
+              </w:rPr>
+            </w:pPr>
+            <w:r>
+              <w:rPr>
+                <w:rFonts w:ascii="等线" w:eastAsia="等线" w:hAnsi="等线" w:cs="宋体" w:hint="eastAsia"/>
+                <w:color w:val="000000"/>
+                <w:kern w:val="0"/>
+                <w:sz w:val="22"/>
+              </w:rPr>
+              <w:t>50</w:t>
+            </w:r>
+          </w:p>
+        </w:tc>
+        <w:tc>
+          <w:tcPr>
+            <w:tcW w:w="1260" w:type="dxa"/>
+            <w:tcBorders>
+              <w:top w:val="nil"/>
+              <w:left w:val="nil"/>
+              <w:bottom w:val="nil"/>
+              <w:right w:val="nil"/>
+            </w:tcBorders>
+            <w:shd w:val="clear" w:color="auto" w:fill="auto"/>
+            <w:noWrap/>
+            <w:vAlign w:val="center"/>
+            <w:hideMark/>
+          </w:tcPr>
+          <w:p>
+            <w:pPr>
+              <w:widowControl/>
+              <w:jc w:val="right"/>
+              <w:rPr>
+                <w:rFonts w:ascii="等线" w:eastAsia="等线" w:hAnsi="等线" w:cs="宋体" w:hint="eastAsia"/>
+                <w:color w:val="000000"/>
+                <w:kern w:val="0"/>
+                <w:sz w:val="22"/>
+              </w:rPr>
+            </w:pPr>
+            <w:r>
+              <w:rPr>
+                <w:rFonts w:ascii="等线" w:eastAsia="等线" w:hAnsi="等线" w:cs="宋体" w:hint="eastAsia"/>
+                <w:color w:val="000000"/>
+                <w:kern w:val="0"/>
+                <w:sz w:val="22"/>
+              </w:rPr>
+              <w:t>2500</w:t>
+            </w:r>
+          </w:p>
+        </w:tc>
+      </w:tr>
+      <w:tr>
+        <w:trPr>
+          <w:trHeight w:val="285"/>
+        </w:trPr>
+        <w:tc>
+          <w:tcPr>
+            <w:tcW w:w="1080" w:type="dxa"/>
+            <w:tcBorders>
+              <w:top w:val="nil"/>
+              <w:left w:val="nil"/>
+              <w:bottom w:val="nil"/>
+              <w:right w:val="nil"/>
+            </w:tcBorders>
+            <w:shd w:val="clear" w:color="auto" w:fill="auto"/>
+            <w:noWrap/>
+            <w:vAlign w:val="center"/>
+            <w:hideMark/>
+          </w:tcPr>
+          <w:p>
+            <w:pPr>
+              <w:widowControl/>
+              <w:jc w:val="right"/>
+              <w:rPr>
+                <w:rFonts w:ascii="等线" w:eastAsia="等线" w:hAnsi="等线" w:cs="宋体" w:hint="eastAsia"/>
+                <w:color w:val="000000"/>
+                <w:kern w:val="0"/>
+                <w:sz w:val="22"/>
+              </w:rPr>
+            </w:pPr>
+            <w:r>
+              <w:rPr>
+                <w:rFonts w:ascii="等线" w:eastAsia="等线" w:hAnsi="等线" w:cs="宋体" w:hint="eastAsia"/>
+                <w:color w:val="000000"/>
+                <w:kern w:val="0"/>
+                <w:sz w:val="22"/>
+              </w:rPr>
+              <w:t>3</w:t>
+            </w:r>
+          </w:p>
+        </w:tc>
+        <w:tc>
+          <w:tcPr>
+            <w:tcW w:w="1080" w:type="dxa"/>
+            <w:tcBorders>
+              <w:top w:val="nil"/>
+              <w:left w:val="nil"/>
+              <w:bottom w:val="nil"/>
+              <w:right w:val="nil"/>
+            </w:tcBorders>
+            <w:shd w:val="clear" w:color="auto" w:fill="auto"/>
+            <w:noWrap/>
+            <w:vAlign w:val="center"/>
+            <w:hideMark/>
+          </w:tcPr>
+          <w:p>
+            <w:pPr>
+              <w:widowControl/>
+              <w:jc w:val="right"/>
+              <w:rPr>
+                <w:rFonts w:ascii="等线" w:eastAsia="等线" w:hAnsi="等线" w:cs="宋体" w:hint="eastAsia"/>
+                <w:color w:val="000000"/>
+                <w:kern w:val="0"/>
+                <w:sz w:val="22"/>
+              </w:rPr>
+            </w:pPr>
+            <w:r>
+              <w:rPr>
+                <w:rFonts w:ascii="等线" w:eastAsia="等线" w:hAnsi="等线" w:cs="宋体" w:hint="eastAsia"/>
+                <w:color w:val="000000"/>
+                <w:kern w:val="0"/>
+                <w:sz w:val="22"/>
+              </w:rPr>
+              <w:t>1250</w:t>
+            </w:r>
+          </w:p>
+        </w:tc>
+        <w:tc>
+          <w:tcPr>
+            <w:tcW w:w="1260" w:type="dxa"/>
+            <w:tcBorders>
+              <w:top w:val="nil"/>
+              <w:left w:val="nil"/>
+              <w:bottom w:val="nil"/>
+              <w:right w:val="nil"/>
+            </w:tcBorders>
+            <w:shd w:val="clear" w:color="auto" w:fill="auto"/>
+            <w:noWrap/>
+            <w:vAlign w:val="center"/>
+            <w:hideMark/>
+          </w:tcPr>
+          <w:p>
+            <w:pPr>
+              <w:widowControl/>
+              <w:jc w:val="right"/>
+              <w:rPr>
+                <w:rFonts w:ascii="等线" w:eastAsia="等线" w:hAnsi="等线" w:cs="宋体" w:hint="eastAsia"/>
+                <w:color w:val="000000"/>
+                <w:kern w:val="0"/>
+                <w:sz w:val="22"/>
+              </w:rPr>
+            </w:pPr>
+            <w:r>
+              <w:rPr>
+                <w:rFonts w:ascii="等线" w:eastAsia="等线" w:hAnsi="等线" w:cs="宋体" w:hint="eastAsia"/>
+                <w:color w:val="000000"/>
+                <w:kern w:val="0"/>
+                <w:sz w:val="22"/>
+              </w:rPr>
+              <w:t>125000</w:t>
+            </w:r>
+          </w:p>
+        </w:tc>
+      </w:tr>
+      <w:tr>
+        <w:trPr>
+          <w:trHeight w:val="285"/>
+        </w:trPr>
+        <w:tc>
+          <w:tcPr>
+            <w:tcW w:w="1080" w:type="dxa"/>
+            <w:tcBorders>
+              <w:top w:val="nil"/>
+              <w:left w:val="nil"/>
+              <w:bottom w:val="nil"/>
+              <w:right w:val="nil"/>
+            </w:tcBorders>
+            <w:shd w:val="clear" w:color="auto" w:fill="auto"/>
+            <w:noWrap/>
+            <w:vAlign w:val="center"/>
+            <w:hideMark/>
+          </w:tcPr>
+          <w:p>
+            <w:pPr>
+              <w:widowControl/>
+              <w:jc w:val="right"/>
+              <w:rPr>
+                <w:rFonts w:ascii="等线" w:eastAsia="等线" w:hAnsi="等线" w:cs="宋体" w:hint="eastAsia"/>
+                <w:color w:val="000000"/>
+                <w:kern w:val="0"/>
+                <w:sz w:val="22"/>
+              </w:rPr>
+            </w:pPr>
+            <w:r>
+              <w:rPr>
+                <w:rFonts w:ascii="等线" w:eastAsia="等线" w:hAnsi="等线" w:cs="宋体" w:hint="eastAsia"/>
+                <w:color w:val="000000"/>
+                <w:kern w:val="0"/>
+                <w:sz w:val="22"/>
+              </w:rPr>
+              <w:t>4</w:t>
+            </w:r>
+          </w:p>
+        </w:tc>
+        <w:tc>
+          <w:tcPr>
+            <w:tcW w:w="1080" w:type="dxa"/>
+            <w:tcBorders>
+              <w:top w:val="nil"/>
+              <w:left w:val="nil"/>
+              <w:bottom w:val="nil"/>
+              <w:right w:val="nil"/>
+            </w:tcBorders>
+            <w:shd w:val="clear" w:color="auto" w:fill="auto"/>
+            <w:noWrap/>
+            <w:vAlign w:val="center"/>
+            <w:hideMark/>
+          </w:tcPr>
+          <w:p>
+            <w:pPr>
+              <w:widowControl/>
+              <w:jc w:val="right"/>
+              <w:rPr>
+                <w:rFonts w:ascii="等线" w:eastAsia="等线" w:hAnsi="等线" w:cs="宋体" w:hint="eastAsia"/>
+                <w:color w:val="000000"/>
+                <w:kern w:val="0"/>
+                <w:sz w:val="22"/>
+              </w:rPr>
+            </w:pPr>
+            <w:r>
+              <w:rPr>
+                <w:rFonts w:ascii="等线" w:eastAsia="等线" w:hAnsi="等线" w:cs="宋体" w:hint="eastAsia"/>
+                <w:color w:val="000000"/>
+                <w:kern w:val="0"/>
+                <w:sz w:val="22"/>
+              </w:rPr>
+              <w:t>31250</w:t>
+            </w:r>
+          </w:p>
+        </w:tc>
+        <w:tc>
+          <w:tcPr>
+            <w:tcW w:w="1260" w:type="dxa"/>
+            <w:tcBorders>
+              <w:top w:val="nil"/>
+              <w:left w:val="nil"/>
+              <w:bottom w:val="nil"/>
+              <w:right w:val="nil"/>
+            </w:tcBorders>
+            <w:shd w:val="clear" w:color="auto" w:fill="auto"/>
+            <w:noWrap/>
+            <w:vAlign w:val="center"/>
+            <w:hideMark/>
+          </w:tcPr>
+          <w:p>
+            <w:pPr>
+              <w:widowControl/>
+              <w:jc w:val="right"/>
+              <w:rPr>
+                <w:rFonts w:ascii="等线" w:eastAsia="等线" w:hAnsi="等线" w:cs="宋体" w:hint="eastAsia"/>
+                <w:color w:val="000000"/>
+                <w:kern w:val="0"/>
+                <w:sz w:val="22"/>
+              </w:rPr>
+            </w:pPr>
+            <w:r>
+              <w:rPr>
+                <w:rFonts w:ascii="等线" w:eastAsia="等线" w:hAnsi="等线" w:cs="宋体" w:hint="eastAsia"/>
+                <w:color w:val="000000"/>
+                <w:kern w:val="0"/>
+                <w:sz w:val="22"/>
+              </w:rPr>
+              <w:t>6250000</w:t>
+            </w:r>
+          </w:p>
+        </w:tc>
+      </w:tr>
+      <w:tr>
+        <w:trPr>
+          <w:trHeight w:val="285"/>
+        </w:trPr>
+        <w:tc>
+          <w:tcPr>
+            <w:tcW w:w="1080" w:type="dxa"/>
+            <w:tcBorders>
+              <w:top w:val="nil"/>
+              <w:left w:val="nil"/>
+              <w:bottom w:val="nil"/>
+              <w:right w:val="nil"/>
+            </w:tcBorders>
+            <w:shd w:val="clear" w:color="auto" w:fill="auto"/>
+            <w:noWrap/>
+            <w:vAlign w:val="center"/>
+            <w:hideMark/>
+          </w:tcPr>
+          <w:p>
+            <w:pPr>
+              <w:widowControl/>
+              <w:jc w:val="right"/>
+              <w:rPr>
+                <w:rFonts w:ascii="等线" w:eastAsia="等线" w:hAnsi="等线" w:cs="宋体" w:hint="eastAsia"/>
+                <w:color w:val="000000"/>
+                <w:kern w:val="0"/>
+                <w:sz w:val="22"/>
+              </w:rPr>
+            </w:pPr>
+            <w:r>
+              <w:rPr>
+                <w:rFonts w:ascii="等线" w:eastAsia="等线" w:hAnsi="等线" w:cs="宋体" w:hint="eastAsia"/>
+                <w:color w:val="000000"/>
+                <w:kern w:val="0"/>
+                <w:sz w:val="22"/>
+              </w:rPr>
+              <w:t>5</w:t>
+            </w:r>
+          </w:p>
+        </w:tc>
+        <w:tc>
+          <w:tcPr>
+            <w:tcW w:w="1080" w:type="dxa"/>
+            <w:tcBorders>
+              <w:top w:val="nil"/>
+              <w:left w:val="nil"/>
+              <w:bottom w:val="nil"/>
+              <w:right w:val="nil"/>
+            </w:tcBorders>
+            <w:shd w:val="clear" w:color="auto" w:fill="auto"/>
+            <w:noWrap/>
+            <w:vAlign w:val="center"/>
+            <w:hideMark/>
+          </w:tcPr>
+          <w:p>
+            <w:pPr>
+              <w:widowControl/>
+              <w:jc w:val="right"/>
+              <w:rPr>
+                <w:rFonts w:ascii="等线" w:eastAsia="等线" w:hAnsi="等线" w:cs="宋体" w:hint="eastAsia"/>
+                <w:color w:val="000000"/>
+                <w:kern w:val="0"/>
+                <w:sz w:val="22"/>
+              </w:rPr>
+            </w:pPr>
+            <w:r>
+              <w:rPr>
+                <w:rFonts w:ascii="等线" w:eastAsia="等线" w:hAnsi="等线" w:cs="宋体" w:hint="eastAsia"/>
+                <w:color w:val="000000"/>
+                <w:kern w:val="0"/>
+                <w:sz w:val="22"/>
+              </w:rPr>
+              <w:t>781250</w:t>
+            </w:r>
+          </w:p>
+        </w:tc>
+        <w:tc>
+          <w:tcPr>
+            <w:tcW w:w="1260" w:type="dxa"/>
+            <w:tcBorders>
+              <w:top w:val="nil"/>
+              <w:left w:val="nil"/>
+              <w:bottom w:val="nil"/>
+              <w:right w:val="nil"/>
+            </w:tcBorders>
+            <w:shd w:val="clear" w:color="auto" w:fill="auto"/>
+            <w:noWrap/>
+            <w:vAlign w:val="center"/>
+            <w:hideMark/>
+          </w:tcPr>
+          <w:p>
+            <w:pPr>
+              <w:widowControl/>
+              <w:jc w:val="right"/>
+              <w:rPr>
+                <w:rFonts w:ascii="等线" w:eastAsia="等线" w:hAnsi="等线" w:cs="宋体" w:hint="eastAsia"/>
+                <w:color w:val="000000"/>
+                <w:kern w:val="0"/>
+                <w:sz w:val="22"/>
+              </w:rPr>
+            </w:pPr>
+            <w:r>
+              <w:rPr>
+                <w:rFonts w:ascii="等线" w:eastAsia="等线" w:hAnsi="等线" w:cs="宋体" w:hint="eastAsia"/>
+                <w:color w:val="000000"/>
+                <w:kern w:val="0"/>
+                <w:sz w:val="22"/>
+              </w:rPr>
+              <w:t>312500000</w:t>
+            </w:r>
+          </w:p>
+        </w:tc>
+      </w:tr>
+    </w:tbl>
+    <w:p>
+      <w:pPr>
+        <w:rPr>
+          <w:rFonts w:ascii="Microsoft YaHei UI" w:eastAsia="Microsoft YaHei UI" w:hAnsi="Microsoft YaHei UI"/>
+          <w:sz w:val="24"/>
+          <w:szCs w:val="24"/>
+        </w:rPr>
+      </w:pPr>
+      <w:bookmarkStart w:id="0" w:name="_GoBack"/>
+      <w:bookmarkEnd w:id="0"/>
+    </w:p>
     <w:p>
       <w:pPr>
         <w:rPr>
@@ -171,8 +1884,6 @@
         </w:rPr>
         <w:t>11.6</w:t>
       </w:r>
-      <w:bookmarkStart w:id="0" w:name="_GoBack"/>
-      <w:bookmarkEnd w:id="0"/>
     </w:p>
     <w:p>
       <w:pPr>
@@ -191,6 +1902,44 @@
     </w:sectPr>
   </w:body>
 </w:document>
+</file>
+
+<file path=word/endnotes.xml><?xml version="1.0" encoding="utf-8"?>
+<w:endnotes xmlns:wpc="http://schemas.microsoft.com/office/word/2010/wordprocessingCanvas" xmlns:cx="http://schemas.microsoft.com/office/drawing/2014/chartex" xmlns:mc="http://schemas.openxmlformats.org/markup-compatibility/2006" xmlns:o="urn:schemas-microsoft-com:office:office" xmlns:r="http://schemas.openxmlformats.org/officeDocument/2006/relationships" xmlns:m="http://schemas.openxmlformats.org/officeDocument/2006/math" xmlns:v="urn:schemas-microsoft-com:vml" xmlns:wp14="http://schemas.microsoft.com/office/word/2010/wordprocessingDrawing" xmlns:wp="http://schemas.openxmlformats.org/drawingml/2006/wordprocessingDrawing" xmlns:w10="urn:schemas-microsoft-com:office:word" xmlns:w="http://schemas.openxmlformats.org/wordprocessingml/2006/main" xmlns:w14="http://schemas.microsoft.com/office/word/2010/wordml" xmlns:w15="http://schemas.microsoft.com/office/word/2012/wordml" xmlns:w16se="http://schemas.microsoft.com/office/word/2015/wordml/symex" xmlns:wpg="http://schemas.microsoft.com/office/word/2010/wordprocessingGroup" xmlns:wpi="http://schemas.microsoft.com/office/word/2010/wordprocessingInk" xmlns:wne="http://schemas.microsoft.com/office/word/2006/wordml" xmlns:wps="http://schemas.microsoft.com/office/word/2010/wordprocessingShape" mc:Ignorable="w14 w15 w16se wp14">
+  <w:endnote w:type="separator" w:id="-1">
+    <w:p>
+      <w:r>
+        <w:separator/>
+      </w:r>
+    </w:p>
+  </w:endnote>
+  <w:endnote w:type="continuationSeparator" w:id="0">
+    <w:p>
+      <w:r>
+        <w:continuationSeparator/>
+      </w:r>
+    </w:p>
+  </w:endnote>
+</w:endnotes>
+</file>
+
+<file path=word/footnotes.xml><?xml version="1.0" encoding="utf-8"?>
+<w:footnotes xmlns:wpc="http://schemas.microsoft.com/office/word/2010/wordprocessingCanvas" xmlns:cx="http://schemas.microsoft.com/office/drawing/2014/chartex" xmlns:mc="http://schemas.openxmlformats.org/markup-compatibility/2006" xmlns:o="urn:schemas-microsoft-com:office:office" xmlns:r="http://schemas.openxmlformats.org/officeDocument/2006/relationships" xmlns:m="http://schemas.openxmlformats.org/officeDocument/2006/math" xmlns:v="urn:schemas-microsoft-com:vml" xmlns:wp14="http://schemas.microsoft.com/office/word/2010/wordprocessingDrawing" xmlns:wp="http://schemas.openxmlformats.org/drawingml/2006/wordprocessingDrawing" xmlns:w10="urn:schemas-microsoft-com:office:word" xmlns:w="http://schemas.openxmlformats.org/wordprocessingml/2006/main" xmlns:w14="http://schemas.microsoft.com/office/word/2010/wordml" xmlns:w15="http://schemas.microsoft.com/office/word/2012/wordml" xmlns:w16se="http://schemas.microsoft.com/office/word/2015/wordml/symex" xmlns:wpg="http://schemas.microsoft.com/office/word/2010/wordprocessingGroup" xmlns:wpi="http://schemas.microsoft.com/office/word/2010/wordprocessingInk" xmlns:wne="http://schemas.microsoft.com/office/word/2006/wordml" xmlns:wps="http://schemas.microsoft.com/office/word/2010/wordprocessingShape" mc:Ignorable="w14 w15 w16se wp14">
+  <w:footnote w:type="separator" w:id="-1">
+    <w:p>
+      <w:r>
+        <w:separator/>
+      </w:r>
+    </w:p>
+  </w:footnote>
+  <w:footnote w:type="continuationSeparator" w:id="0">
+    <w:p>
+      <w:r>
+        <w:continuationSeparator/>
+      </w:r>
+    </w:p>
+  </w:footnote>
+</w:footnotes>
 </file>
 
 <file path=word/styles.xml><?xml version="1.0" encoding="utf-8"?>
@@ -643,6 +2392,71 @@
       <w:color w:val="808080"/>
     </w:rPr>
   </w:style>
+  <w:style w:type="paragraph" w:styleId="a5">
+    <w:name w:val="header"/>
+    <w:basedOn w:val="a"/>
+    <w:link w:val="a6"/>
+    <w:uiPriority w:val="99"/>
+    <w:unhideWhenUsed/>
+    <w:rsid w:val="00151CB1"/>
+    <w:pPr>
+      <w:pBdr>
+        <w:bottom w:val="single" w:sz="6" w:space="1" w:color="auto"/>
+      </w:pBdr>
+      <w:tabs>
+        <w:tab w:val="center" w:pos="4153"/>
+        <w:tab w:val="right" w:pos="8306"/>
+      </w:tabs>
+      <w:snapToGrid w:val="0"/>
+      <w:jc w:val="center"/>
+    </w:pPr>
+    <w:rPr>
+      <w:sz w:val="18"/>
+      <w:szCs w:val="18"/>
+    </w:rPr>
+  </w:style>
+  <w:style w:type="character" w:customStyle="1" w:styleId="a6">
+    <w:name w:val="页眉 字符"/>
+    <w:basedOn w:val="a0"/>
+    <w:link w:val="a5"/>
+    <w:uiPriority w:val="99"/>
+    <w:rsid w:val="00151CB1"/>
+    <w:rPr>
+      <w:sz w:val="18"/>
+      <w:szCs w:val="18"/>
+    </w:rPr>
+  </w:style>
+  <w:style w:type="paragraph" w:styleId="a7">
+    <w:name w:val="footer"/>
+    <w:basedOn w:val="a"/>
+    <w:link w:val="a8"/>
+    <w:uiPriority w:val="99"/>
+    <w:unhideWhenUsed/>
+    <w:rsid w:val="00151CB1"/>
+    <w:pPr>
+      <w:tabs>
+        <w:tab w:val="center" w:pos="4153"/>
+        <w:tab w:val="right" w:pos="8306"/>
+      </w:tabs>
+      <w:snapToGrid w:val="0"/>
+      <w:jc w:val="left"/>
+    </w:pPr>
+    <w:rPr>
+      <w:sz w:val="18"/>
+      <w:szCs w:val="18"/>
+    </w:rPr>
+  </w:style>
+  <w:style w:type="character" w:customStyle="1" w:styleId="a8">
+    <w:name w:val="页脚 字符"/>
+    <w:basedOn w:val="a0"/>
+    <w:link w:val="a7"/>
+    <w:uiPriority w:val="99"/>
+    <w:rsid w:val="00151CB1"/>
+    <w:rPr>
+      <w:sz w:val="18"/>
+      <w:szCs w:val="18"/>
+    </w:rPr>
+  </w:style>
 </w:styles>
 </file>
 

</xml_diff>